<commit_message>
Add 'Infected by:' Attribute
Can now store who infected who but very buggy atm, to be used for R number calc
</commit_message>
<xml_diff>
--- a/Todo_List.docx
+++ b/Todo_List.docx
@@ -189,12 +189,21 @@
           <w:ilvl w:val="0"/>
           <w:numId w:val="1"/>
         </w:numPr>
-      </w:pPr>
-      <w:r>
+        <w:rPr>
+          <w:color w:val="00B050"/>
+        </w:rPr>
+      </w:pPr>
+      <w:r>
+        <w:rPr>
+          <w:color w:val="00B050"/>
+        </w:rPr>
         <w:t xml:space="preserve">Reduce vaccination over </w:t>
       </w:r>
       <w:proofErr w:type="gramStart"/>
       <w:r>
+        <w:rPr>
+          <w:color w:val="00B050"/>
+        </w:rPr>
         <w:t>time</w:t>
       </w:r>
       <w:proofErr w:type="gramEnd"/>

</xml_diff>